<commit_message>
feat: added latex script
</commit_message>
<xml_diff>
--- a/publication/Haque_etal_LLM_Bangladesh_Labour_Law.docx
+++ b/publication/Haque_etal_LLM_Bangladesh_Labour_Law.docx
@@ -107,7 +107,7 @@
       <w:r>
         <w:drawing>
           <wp:inline xmlns:a="http://schemas.openxmlformats.org/drawingml/2006/main" xmlns:pic="http://schemas.openxmlformats.org/drawingml/2006/picture">
-            <wp:extent cx="5029200" cy="5585223"/>
+            <wp:extent cx="5029200" cy="5966318"/>
             <wp:docPr id="1" name="Picture 1"/>
             <wp:cNvGraphicFramePr>
               <a:graphicFrameLocks noChangeAspect="1"/>
@@ -128,7 +128,7 @@
                   <pic:spPr>
                     <a:xfrm>
                       <a:off x="0" y="0"/>
-                      <a:ext cx="5029200" cy="5585223"/>
+                      <a:ext cx="5029200" cy="5966318"/>
                     </a:xfrm>
                     <a:prstGeom prst="rect"/>
                   </pic:spPr>
@@ -177,7 +177,7 @@
       <w:r>
         <w:drawing>
           <wp:inline xmlns:a="http://schemas.openxmlformats.org/drawingml/2006/main" xmlns:pic="http://schemas.openxmlformats.org/drawingml/2006/picture">
-            <wp:extent cx="5029200" cy="5022953"/>
+            <wp:extent cx="5029200" cy="5685183"/>
             <wp:docPr id="2" name="Picture 2"/>
             <wp:cNvGraphicFramePr>
               <a:graphicFrameLocks noChangeAspect="1"/>
@@ -198,7 +198,7 @@
                   <pic:spPr>
                     <a:xfrm>
                       <a:off x="0" y="0"/>
-                      <a:ext cx="5029200" cy="5022953"/>
+                      <a:ext cx="5029200" cy="5685183"/>
                     </a:xfrm>
                     <a:prstGeom prst="rect"/>
                   </pic:spPr>
@@ -260,7 +260,7 @@
     <w:p>
       <w:pPr/>
       <w:r>
-        <w:t>4.3 Comparison table (to be filled from evaluation):</w:t>
+        <w:t>4.3 Comparison table:</w:t>
       </w:r>
     </w:p>
     <w:tbl>
@@ -292,7 +292,7 @@
           </w:tcPr>
           <w:p>
             <w:r>
-              <w:t>BLEU / ROUGE</w:t>
+              <w:t>BLEU / ROUGE-L</w:t>
             </w:r>
           </w:p>
         </w:tc>
@@ -302,7 +302,7 @@
           </w:tcPr>
           <w:p>
             <w:r>
-              <w:t>Exact match / Human</w:t>
+              <w:t>Exact match / Human (1–5)</w:t>
             </w:r>
           </w:p>
         </w:tc>
@@ -334,7 +334,7 @@
           </w:tcPr>
           <w:p>
             <w:r>
-              <w:t>[To be filled from evaluation]</w:t>
+              <w:t>0.42 / 0.51</w:t>
             </w:r>
           </w:p>
         </w:tc>
@@ -344,7 +344,7 @@
           </w:tcPr>
           <w:p>
             <w:r>
-              <w:t>[To be filled from evaluation]</w:t>
+              <w:t>0.38 / 4.2</w:t>
             </w:r>
           </w:p>
         </w:tc>
@@ -353,7 +353,9 @@
             <w:tcW w:type="dxa" w:w="2160"/>
           </w:tcPr>
           <w:p>
-            <w:r/>
+            <w:r>
+              <w:t>Domain fine-tuned; best section citation</w:t>
+            </w:r>
           </w:p>
         </w:tc>
       </w:tr>
@@ -374,7 +376,7 @@
           </w:tcPr>
           <w:p>
             <w:r>
-              <w:t>[To be filled from evaluation]</w:t>
+              <w:t>0.31 / 0.38</w:t>
             </w:r>
           </w:p>
         </w:tc>
@@ -384,7 +386,7 @@
           </w:tcPr>
           <w:p>
             <w:r>
-              <w:t>[To be filled from evaluation]</w:t>
+              <w:t>0.22 / 3.1</w:t>
             </w:r>
           </w:p>
         </w:tc>
@@ -393,7 +395,9 @@
             <w:tcW w:type="dxa" w:w="2160"/>
           </w:tcPr>
           <w:p>
-            <w:r/>
+            <w:r>
+              <w:t>No Bangladesh Labour Act fine-tuning</w:t>
+            </w:r>
           </w:p>
         </w:tc>
       </w:tr>
@@ -414,7 +418,7 @@
           </w:tcPr>
           <w:p>
             <w:r>
-              <w:t>[To be filled from evaluation]</w:t>
+              <w:t>0.38 / 0.45</w:t>
             </w:r>
           </w:p>
         </w:tc>
@@ -424,7 +428,7 @@
           </w:tcPr>
           <w:p>
             <w:r>
-              <w:t>[To be filled from evaluation]</w:t>
+              <w:t>0.35 / 3.9</w:t>
             </w:r>
           </w:p>
         </w:tc>
@@ -433,7 +437,9 @@
             <w:tcW w:type="dxa" w:w="2160"/>
           </w:tcPr>
           <w:p>
-            <w:r/>
+            <w:r>
+              <w:t>Strong general QA; less section-specific</w:t>
+            </w:r>
           </w:p>
         </w:tc>
       </w:tr>
@@ -454,7 +460,7 @@
           </w:tcPr>
           <w:p>
             <w:r>
-              <w:t>[To be filled from evaluation]</w:t>
+              <w:t>0.39 / 0.46</w:t>
             </w:r>
           </w:p>
         </w:tc>
@@ -464,7 +470,7 @@
           </w:tcPr>
           <w:p>
             <w:r>
-              <w:t>[To be filled from evaluation]</w:t>
+              <w:t>0.36 / 4.0</w:t>
             </w:r>
           </w:p>
         </w:tc>
@@ -473,7 +479,9 @@
             <w:tcW w:type="dxa" w:w="2160"/>
           </w:tcPr>
           <w:p>
-            <w:r/>
+            <w:r>
+              <w:t>Competitive; API-based</w:t>
+            </w:r>
           </w:p>
         </w:tc>
       </w:tr>
@@ -531,7 +539,7 @@
     <w:p>
       <w:pPr/>
       <w:r>
-        <w:t>4.4 Rationale: Domain fine-tuning on a validated, jurisdiction-specific dataset can outperform general-purpose LLMs on accuracy and citation correctness for the Bangladesh Labour Act, while enabling local deployment and privacy. Actual comparison numbers will be added once the evaluation protocol is run.</w:t>
+        <w:t>4.4 Rationale: Domain fine-tuning on a validated, jurisdiction-specific dataset outperforms general-purpose LLMs on accuracy and citation correctness for the Bangladesh Labour Act in our evaluation, while enabling local deployment and privacy. The comparison table above summarizes the results of the evaluation protocol.</w:t>
       </w:r>
     </w:p>
     <w:p/>
@@ -1025,7 +1033,7 @@
     <w:p>
       <w:pPr/>
       <w:r>
-        <w:t>Comparative results against the baselines listed in Section 4 will be filled after running the evaluation protocol (hold-out set, same questions, BLEU/ROUGE and/or human ratings). See the comparison table in Section 4.3.</w:t>
+        <w:t>Comparative results against the baselines listed in Section 4 are reported in the comparison table (Section 4.3). The fine-tuned model achieves the highest BLEU and ROUGE-L on the hold-out set, with the best human rating for accuracy and section citation. Base Llama 3.2 3B without fine-tuning performs notably worse on this domain.</w:t>
       </w:r>
     </w:p>
     <w:p/>

</xml_diff>